<commit_message>
Add SortStar template file with updated formatting
</commit_message>
<xml_diff>
--- a/templates/GOA_Sortstar_Temp.docx
+++ b/templates/GOA_Sortstar_Temp.docx
@@ -1,6 +1,6 @@
 
 <file path=word/document.xml><?xml version="1.0" encoding="utf-8"?>
-<w:document xmlns:wpc="http://schemas.microsoft.com/office/word/2010/wordprocessingCanvas" xmlns:cx="http://schemas.microsoft.com/office/drawing/2014/chartex" xmlns:cx1="http://schemas.microsoft.com/office/drawing/2015/9/8/chartex" xmlns:cx2="http://schemas.microsoft.com/office/drawing/2015/10/21/chartex" xmlns:cx3="http://schemas.microsoft.com/office/drawing/2016/5/9/chartex" xmlns:cx4="http://schemas.microsoft.com/office/drawing/2016/5/10/chartex" xmlns:cx5="http://schemas.microsoft.com/office/drawing/2016/5/11/chartex" xmlns:cx6="http://schemas.microsoft.com/office/drawing/2016/5/12/chartex" xmlns:cx7="http://schemas.microsoft.com/office/drawing/2016/5/13/chartex" xmlns:cx8="http://schemas.microsoft.com/office/drawing/2016/5/14/chartex" xmlns:mc="http://schemas.openxmlformats.org/markup-compatibility/2006" xmlns:aink="http://schemas.microsoft.com/office/drawing/2016/ink" xmlns:am3d="http://schemas.microsoft.com/office/drawing/2017/model3d" xmlns:o="urn:schemas-microsoft-com:office:office" xmlns:oel="http://schemas.microsoft.com/office/2019/extlst" xmlns:r="http://schemas.openxmlformats.org/officeDocument/2006/relationships" xmlns:m="http://schemas.openxmlformats.org/officeDocument/2006/math" xmlns:v="urn:schemas-microsoft-com:vml" xmlns:wp14="http://schemas.microsoft.com/office/word/2010/wordprocessingDrawing" xmlns:wp="http://schemas.openxmlformats.org/drawingml/2006/wordprocessingDrawing" xmlns:w10="urn:schemas-microsoft-com:office:word" xmlns:w="http://schemas.openxmlformats.org/wordprocessingml/2006/main" xmlns:w14="http://schemas.microsoft.com/office/word/2010/wordml" xmlns:w15="http://schemas.microsoft.com/office/word/2012/wordml" xmlns:w16cex="http://schemas.microsoft.com/office/word/2018/wordml/cex" xmlns:w16cid="http://schemas.microsoft.com/office/word/2016/wordml/cid" xmlns:w16="http://schemas.microsoft.com/office/word/2018/wordml" xmlns:w16sdtdh="http://schemas.microsoft.com/office/word/2020/wordml/sdtdatahash" xmlns:w16se="http://schemas.microsoft.com/office/word/2015/wordml/symex" xmlns:wpg="http://schemas.microsoft.com/office/word/2010/wordprocessingGroup" xmlns:wpi="http://schemas.microsoft.com/office/word/2010/wordprocessingInk" xmlns:wne="http://schemas.microsoft.com/office/word/2006/wordml" xmlns:wps="http://schemas.microsoft.com/office/word/2010/wordprocessingShape" mc:Ignorable="w14 w15 w16se w16cid w16 w16cex w16sdtdh wp14">
+<w:document xmlns:wpc="http://schemas.microsoft.com/office/word/2010/wordprocessingCanvas" xmlns:cx="http://schemas.microsoft.com/office/drawing/2014/chartex" xmlns:cx1="http://schemas.microsoft.com/office/drawing/2015/9/8/chartex" xmlns:cx2="http://schemas.microsoft.com/office/drawing/2015/10/21/chartex" xmlns:cx3="http://schemas.microsoft.com/office/drawing/2016/5/9/chartex" xmlns:cx4="http://schemas.microsoft.com/office/drawing/2016/5/10/chartex" xmlns:cx5="http://schemas.microsoft.com/office/drawing/2016/5/11/chartex" xmlns:cx6="http://schemas.microsoft.com/office/drawing/2016/5/12/chartex" xmlns:cx7="http://schemas.microsoft.com/office/drawing/2016/5/13/chartex" xmlns:cx8="http://schemas.microsoft.com/office/drawing/2016/5/14/chartex" xmlns:mc="http://schemas.openxmlformats.org/markup-compatibility/2006" xmlns:aink="http://schemas.microsoft.com/office/drawing/2016/ink" xmlns:am3d="http://schemas.microsoft.com/office/drawing/2017/model3d" xmlns:o="urn:schemas-microsoft-com:office:office" xmlns:oel="http://schemas.microsoft.com/office/2019/extlst" xmlns:r="http://schemas.openxmlformats.org/officeDocument/2006/relationships" xmlns:m="http://schemas.openxmlformats.org/officeDocument/2006/math" xmlns:v="urn:schemas-microsoft-com:vml" xmlns:wp14="http://schemas.microsoft.com/office/word/2010/wordprocessingDrawing" xmlns:wp="http://schemas.openxmlformats.org/drawingml/2006/wordprocessingDrawing" xmlns:w10="urn:schemas-microsoft-com:office:word" xmlns:w="http://schemas.openxmlformats.org/wordprocessingml/2006/main" xmlns:w14="http://schemas.microsoft.com/office/word/2010/wordml" xmlns:w15="http://schemas.microsoft.com/office/word/2012/wordml" xmlns:w16cex="http://schemas.microsoft.com/office/word/2018/wordml/cex" xmlns:w16cid="http://schemas.microsoft.com/office/word/2016/wordml/cid" xmlns:w16="http://schemas.microsoft.com/office/word/2018/wordml" xmlns:w16du="http://schemas.microsoft.com/office/word/2023/wordml/word16du" xmlns:w16sdtdh="http://schemas.microsoft.com/office/word/2020/wordml/sdtdatahash" xmlns:w16sdtfl="http://schemas.microsoft.com/office/word/2024/wordml/sdtformatlock" xmlns:w16se="http://schemas.microsoft.com/office/word/2015/wordml/symex" xmlns:wpg="http://schemas.microsoft.com/office/word/2010/wordprocessingGroup" xmlns:wpi="http://schemas.microsoft.com/office/word/2010/wordprocessingInk" xmlns:wne="http://schemas.microsoft.com/office/word/2006/wordml" xmlns:wps="http://schemas.microsoft.com/office/word/2010/wordprocessingShape" mc:Ignorable="w14 w15 w16se w16cid w16 w16cex w16sdtdh w16sdtfl w16du wp14">
   <w:body>
     <w:tbl>
       <w:tblPr>
@@ -1565,7 +1565,6 @@
         <w:tc>
           <w:tcPr>
             <w:tcW w:w="1002" w:type="pct"/>
-            <w:shd w:val="clear" w:color="auto" w:fill="auto"/>
             <w:vAlign w:val="center"/>
           </w:tcPr>
           <w:p>
@@ -2994,10 +2993,10 @@
                   <v:path o:extrusionok="f" gradientshapeok="t" o:connecttype="rect"/>
                   <o:lock v:ext="edit" aspectratio="t"/>
                 </v:shapetype>
-                <v:shape id="_x0000_i1025" type="#_x0000_t75" style="width:86.5pt;height:101.5pt" o:ole="">
+                <v:shape id="_x0000_i1025" type="#_x0000_t75" style="width:86.5pt;height:101.55pt" o:ole="">
                   <v:imagedata r:id="rId8" o:title=""/>
                 </v:shape>
-                <o:OLEObject Type="Embed" ProgID="PBrush" ShapeID="_x0000_i1025" DrawAspect="Content" ObjectID="_1759641579" r:id="rId9"/>
+                <o:OLEObject Type="Embed" ProgID="PBrush" ShapeID="_x0000_i1025" DrawAspect="Content" ObjectID="_1810462214" r:id="rId9"/>
               </w:object>
             </w:r>
           </w:p>
@@ -3183,10 +3182,10 @@
             </w:pPr>
             <w:r>
               <w:object w:dxaOrig="9495" w:dyaOrig="9345" w14:anchorId="1DF2B23E">
-                <v:shape id="_x0000_i1026" type="#_x0000_t75" style="width:96.5pt;height:94.5pt" o:ole="">
+                <v:shape id="_x0000_i1026" type="#_x0000_t75" style="width:96.2pt;height:94.55pt" o:ole="">
                   <v:imagedata r:id="rId10" o:title=""/>
                 </v:shape>
-                <o:OLEObject Type="Embed" ProgID="PBrush" ShapeID="_x0000_i1026" DrawAspect="Content" ObjectID="_1759641580" r:id="rId11"/>
+                <o:OLEObject Type="Embed" ProgID="PBrush" ShapeID="_x0000_i1026" DrawAspect="Content" ObjectID="_1810462215" r:id="rId11"/>
               </w:object>
             </w:r>
           </w:p>
@@ -3425,10 +3424,10 @@
             </w:pPr>
             <w:r>
               <w:object w:dxaOrig="5205" w:dyaOrig="5700" w14:anchorId="02ACA395">
-                <v:shape id="_x0000_i1027" type="#_x0000_t75" style="width:80.5pt;height:88.5pt" o:ole="">
+                <v:shape id="_x0000_i1027" type="#_x0000_t75" style="width:80.6pt;height:88.65pt" o:ole="">
                   <v:imagedata r:id="rId12" o:title=""/>
                 </v:shape>
-                <o:OLEObject Type="Embed" ProgID="PBrush" ShapeID="_x0000_i1027" DrawAspect="Content" ObjectID="_1759641581" r:id="rId13"/>
+                <o:OLEObject Type="Embed" ProgID="PBrush" ShapeID="_x0000_i1027" DrawAspect="Content" ObjectID="_1810462216" r:id="rId13"/>
               </w:object>
             </w:r>
           </w:p>
@@ -3670,10 +3669,10 @@
             </w:pPr>
             <w:r>
               <w:object w:dxaOrig="7155" w:dyaOrig="7425" w14:anchorId="340C414E">
-                <v:shape id="_x0000_i1028" type="#_x0000_t75" style="width:93.5pt;height:96.5pt" o:ole="">
+                <v:shape id="_x0000_i1028" type="#_x0000_t75" style="width:93.5pt;height:96.7pt" o:ole="">
                   <v:imagedata r:id="rId14" o:title=""/>
                 </v:shape>
-                <o:OLEObject Type="Embed" ProgID="PBrush" ShapeID="_x0000_i1028" DrawAspect="Content" ObjectID="_1759641582" r:id="rId15"/>
+                <o:OLEObject Type="Embed" ProgID="PBrush" ShapeID="_x0000_i1028" DrawAspect="Content" ObjectID="_1810462217" r:id="rId15"/>
               </w:object>
             </w:r>
           </w:p>
@@ -3947,10 +3946,10 @@
             </w:pPr>
             <w:r>
               <w:object w:dxaOrig="5115" w:dyaOrig="5745" w14:anchorId="55320D53">
-                <v:shape id="_x0000_i1029" type="#_x0000_t75" style="width:86.5pt;height:94.5pt" o:ole="">
+                <v:shape id="_x0000_i1029" type="#_x0000_t75" style="width:86.5pt;height:94.55pt" o:ole="">
                   <v:imagedata r:id="rId8" o:title=""/>
                 </v:shape>
-                <o:OLEObject Type="Embed" ProgID="PBrush" ShapeID="_x0000_i1029" DrawAspect="Content" ObjectID="_1759641583" r:id="rId16"/>
+                <o:OLEObject Type="Embed" ProgID="PBrush" ShapeID="_x0000_i1029" DrawAspect="Content" ObjectID="_1810462218" r:id="rId16"/>
               </w:object>
             </w:r>
           </w:p>
@@ -4189,10 +4188,10 @@
             </w:pPr>
             <w:r>
               <w:object w:dxaOrig="5205" w:dyaOrig="5700" w14:anchorId="7C361EA3">
-                <v:shape id="_x0000_i1030" type="#_x0000_t75" style="width:87pt;height:88.5pt" o:ole="">
+                <v:shape id="_x0000_i1030" type="#_x0000_t75" style="width:87.05pt;height:88.65pt" o:ole="">
                   <v:imagedata r:id="rId12" o:title=""/>
                 </v:shape>
-                <o:OLEObject Type="Embed" ProgID="PBrush" ShapeID="_x0000_i1030" DrawAspect="Content" ObjectID="_1759641584" r:id="rId17"/>
+                <o:OLEObject Type="Embed" ProgID="PBrush" ShapeID="_x0000_i1030" DrawAspect="Content" ObjectID="_1810462219" r:id="rId17"/>
               </w:object>
             </w:r>
           </w:p>
@@ -4415,10 +4414,10 @@
             </w:pPr>
             <w:r>
               <w:object w:dxaOrig="11790" w:dyaOrig="7800" w14:anchorId="2A7DAECA">
-                <v:shape id="_x0000_i1031" type="#_x0000_t75" style="width:125pt;height:82.5pt" o:ole="">
+                <v:shape id="_x0000_i1031" type="#_x0000_t75" style="width:125.2pt;height:82.75pt" o:ole="">
                   <v:imagedata r:id="rId18" o:title=""/>
                 </v:shape>
-                <o:OLEObject Type="Embed" ProgID="PBrush" ShapeID="_x0000_i1031" DrawAspect="Content" ObjectID="_1759641585" r:id="rId19"/>
+                <o:OLEObject Type="Embed" ProgID="PBrush" ShapeID="_x0000_i1031" DrawAspect="Content" ObjectID="_1810462220" r:id="rId19"/>
               </w:object>
             </w:r>
           </w:p>
@@ -4717,10 +4716,10 @@
             </w:pPr>
             <w:r>
               <w:object w:dxaOrig="4485" w:dyaOrig="6180" w14:anchorId="32A754B3">
-                <v:shape id="_x0000_i1032" type="#_x0000_t75" style="width:104.5pt;height:143.5pt" o:ole="">
+                <v:shape id="_x0000_i1032" type="#_x0000_t75" style="width:104.25pt;height:143.45pt" o:ole="">
                   <v:imagedata r:id="rId20" o:title=""/>
                 </v:shape>
-                <o:OLEObject Type="Embed" ProgID="PBrush" ShapeID="_x0000_i1032" DrawAspect="Content" ObjectID="_1759641586" r:id="rId21"/>
+                <o:OLEObject Type="Embed" ProgID="PBrush" ShapeID="_x0000_i1032" DrawAspect="Content" ObjectID="_1810462221" r:id="rId21"/>
               </w:object>
             </w:r>
           </w:p>
@@ -5061,6 +5060,58 @@
                 <w:szCs w:val="24"/>
               </w:rPr>
             </w:pPr>
+          </w:p>
+        </w:tc>
+      </w:tr>
+      <w:tr>
+        <w:trPr>
+          <w:trHeight w:val="800"/>
+        </w:trPr>
+        <w:tc>
+          <w:tcPr>
+            <w:tcW w:w="5000" w:type="pct"/>
+            <w:gridSpan w:val="2"/>
+          </w:tcPr>
+          <w:p>
+            <w:pPr>
+              <w:pStyle w:val="ListParagraph"/>
+              <w:ind w:left="247"/>
+              <w:rPr>
+                <w:rFonts w:ascii="Arial" w:hAnsi="Arial" w:cs="Arial"/>
+                <w:bCs/>
+                <w:sz w:val="24"/>
+                <w:szCs w:val="24"/>
+              </w:rPr>
+            </w:pPr>
+            <w:r>
+              <w:rPr>
+                <w:rFonts w:ascii="Arial" w:hAnsi="Arial" w:cs="Arial"/>
+                <w:bCs/>
+                <w:sz w:val="24"/>
+                <w:szCs w:val="24"/>
+              </w:rPr>
+              <w:t>{{</w:t>
+            </w:r>
+            <w:proofErr w:type="spellStart"/>
+            <w:r>
+              <w:rPr>
+                <w:rFonts w:ascii="Arial" w:hAnsi="Arial" w:cs="Arial"/>
+                <w:bCs/>
+                <w:sz w:val="24"/>
+                <w:szCs w:val="24"/>
+              </w:rPr>
+              <w:t>option_listing</w:t>
+            </w:r>
+            <w:proofErr w:type="spellEnd"/>
+            <w:r>
+              <w:rPr>
+                <w:rFonts w:ascii="Arial" w:hAnsi="Arial" w:cs="Arial"/>
+                <w:bCs/>
+                <w:sz w:val="24"/>
+                <w:szCs w:val="24"/>
+              </w:rPr>
+              <w:t>}}</w:t>
+            </w:r>
           </w:p>
         </w:tc>
       </w:tr>
@@ -5363,6 +5414,7 @@
                 <w:szCs w:val="24"/>
                 <w:lang w:val="en-CA"/>
               </w:rPr>
+              <w:lastRenderedPageBreak/>
               <w:t>Motorized</w:t>
             </w:r>
           </w:p>
@@ -5667,7 +5719,6 @@
                 <w:szCs w:val="28"/>
                 <w:lang w:val="en-CA"/>
               </w:rPr>
-              <w:lastRenderedPageBreak/>
               <w:t>Control Specifications</w:t>
             </w:r>
           </w:p>
@@ -10059,6 +10110,7 @@
                 <w:szCs w:val="28"/>
                 <w:lang w:val="en-CA"/>
               </w:rPr>
+              <w:lastRenderedPageBreak/>
               <w:t>Conveyor Specifications</w:t>
             </w:r>
           </w:p>
@@ -10067,7 +10119,6 @@
           <w:tcPr>
             <w:tcW w:w="1057" w:type="pct"/>
             <w:gridSpan w:val="7"/>
-            <w:shd w:val="clear" w:color="auto" w:fill="auto"/>
           </w:tcPr>
           <w:p>
             <w:pPr>
@@ -10092,7 +10143,6 @@
           <w:tcPr>
             <w:tcW w:w="812" w:type="pct"/>
             <w:gridSpan w:val="7"/>
-            <w:shd w:val="clear" w:color="auto" w:fill="auto"/>
             <w:vAlign w:val="center"/>
           </w:tcPr>
           <w:p>
@@ -10449,7 +10499,6 @@
                 <w:szCs w:val="24"/>
                 <w:lang w:val="en-CA"/>
               </w:rPr>
-              <w:lastRenderedPageBreak/>
               <w:t>Width</w:t>
             </w:r>
           </w:p>
@@ -13678,7 +13727,6 @@
           <w:tcPr>
             <w:tcW w:w="1178" w:type="pct"/>
             <w:gridSpan w:val="3"/>
-            <w:shd w:val="clear" w:color="auto" w:fill="auto"/>
           </w:tcPr>
           <w:p>
             <w:pPr>
@@ -13703,7 +13751,6 @@
           <w:tcPr>
             <w:tcW w:w="857" w:type="pct"/>
             <w:gridSpan w:val="2"/>
-            <w:shd w:val="clear" w:color="auto" w:fill="auto"/>
             <w:vAlign w:val="center"/>
           </w:tcPr>
           <w:p>
@@ -13721,21 +13768,12 @@
               <w:t>{{</w:t>
             </w:r>
             <w:proofErr w:type="spellStart"/>
-            <w:proofErr w:type="gramStart"/>
-            <w:r>
-              <w:rPr>
-                <w:rFonts w:ascii="Arial" w:hAnsi="Arial" w:cs="Arial"/>
-                <w:lang w:val="en-CA"/>
-              </w:rPr>
-              <w:t>eg</w:t>
-            </w:r>
-            <w:proofErr w:type="gramEnd"/>
-            <w:r>
-              <w:rPr>
-                <w:rFonts w:ascii="Arial" w:hAnsi="Arial" w:cs="Arial"/>
-                <w:lang w:val="en-CA"/>
-              </w:rPr>
-              <w:t>_none_check</w:t>
+            <w:r>
+              <w:rPr>
+                <w:rFonts w:ascii="Arial" w:hAnsi="Arial" w:cs="Arial"/>
+                <w:lang w:val="en-CA"/>
+              </w:rPr>
+              <w:t>eg_none_check</w:t>
             </w:r>
             <w:proofErr w:type="spellEnd"/>
             <w:r>
@@ -13832,21 +13870,12 @@
               <w:t>{{</w:t>
             </w:r>
             <w:proofErr w:type="spellStart"/>
-            <w:proofErr w:type="gramStart"/>
-            <w:r>
-              <w:rPr>
-                <w:rFonts w:ascii="Arial" w:hAnsi="Arial" w:cs="Arial"/>
-                <w:lang w:val="en-CA"/>
-              </w:rPr>
-              <w:t>eg</w:t>
-            </w:r>
-            <w:proofErr w:type="gramEnd"/>
-            <w:r>
-              <w:rPr>
-                <w:rFonts w:ascii="Arial" w:hAnsi="Arial" w:cs="Arial"/>
-                <w:lang w:val="en-CA"/>
-              </w:rPr>
-              <w:t>_pnl_check</w:t>
+            <w:r>
+              <w:rPr>
+                <w:rFonts w:ascii="Arial" w:hAnsi="Arial" w:cs="Arial"/>
+                <w:lang w:val="en-CA"/>
+              </w:rPr>
+              <w:t>eg_pnl_check</w:t>
             </w:r>
             <w:proofErr w:type="spellEnd"/>
             <w:r>
@@ -13911,21 +13940,12 @@
               <w:t>{{</w:t>
             </w:r>
             <w:proofErr w:type="spellStart"/>
-            <w:proofErr w:type="gramStart"/>
-            <w:r>
-              <w:rPr>
-                <w:rFonts w:ascii="Arial" w:hAnsi="Arial" w:cs="Arial"/>
-                <w:lang w:val="en-CA"/>
-              </w:rPr>
-              <w:t>eg</w:t>
-            </w:r>
-            <w:proofErr w:type="gramEnd"/>
-            <w:r>
-              <w:rPr>
-                <w:rFonts w:ascii="Arial" w:hAnsi="Arial" w:cs="Arial"/>
-                <w:lang w:val="en-CA"/>
-              </w:rPr>
-              <w:t>_pmtg_check</w:t>
+            <w:r>
+              <w:rPr>
+                <w:rFonts w:ascii="Arial" w:hAnsi="Arial" w:cs="Arial"/>
+                <w:lang w:val="en-CA"/>
+              </w:rPr>
+              <w:t>eg_pmtg_check</w:t>
             </w:r>
             <w:proofErr w:type="spellEnd"/>
             <w:r>
@@ -14020,21 +14040,12 @@
               <w:t>{{</w:t>
             </w:r>
             <w:proofErr w:type="spellStart"/>
-            <w:proofErr w:type="gramStart"/>
-            <w:r>
-              <w:rPr>
-                <w:rFonts w:ascii="Arial" w:hAnsi="Arial" w:cs="Arial"/>
-                <w:lang w:val="en-CA"/>
-              </w:rPr>
-              <w:t>eg</w:t>
-            </w:r>
-            <w:proofErr w:type="gramEnd"/>
-            <w:r>
-              <w:rPr>
-                <w:rFonts w:ascii="Arial" w:hAnsi="Arial" w:cs="Arial"/>
-                <w:lang w:val="en-CA"/>
-              </w:rPr>
-              <w:t>_stkw_check</w:t>
+            <w:r>
+              <w:rPr>
+                <w:rFonts w:ascii="Arial" w:hAnsi="Arial" w:cs="Arial"/>
+                <w:lang w:val="en-CA"/>
+              </w:rPr>
+              <w:t>eg_stkw_check</w:t>
             </w:r>
             <w:proofErr w:type="spellEnd"/>
             <w:r>
@@ -14099,21 +14110,12 @@
               <w:t>{{</w:t>
             </w:r>
             <w:proofErr w:type="spellStart"/>
-            <w:proofErr w:type="gramStart"/>
-            <w:r>
-              <w:rPr>
-                <w:rFonts w:ascii="Arial" w:hAnsi="Arial" w:cs="Arial"/>
-                <w:lang w:val="en-CA"/>
-              </w:rPr>
-              <w:t>eg</w:t>
-            </w:r>
-            <w:proofErr w:type="gramEnd"/>
-            <w:r>
-              <w:rPr>
-                <w:rFonts w:ascii="Arial" w:hAnsi="Arial" w:cs="Arial"/>
-                <w:lang w:val="en-CA"/>
-              </w:rPr>
-              <w:t>_stm_check</w:t>
+            <w:r>
+              <w:rPr>
+                <w:rFonts w:ascii="Arial" w:hAnsi="Arial" w:cs="Arial"/>
+                <w:lang w:val="en-CA"/>
+              </w:rPr>
+              <w:t>eg_stm_check</w:t>
             </w:r>
             <w:proofErr w:type="spellEnd"/>
             <w:r>
@@ -14178,21 +14180,12 @@
               <w:t>{{</w:t>
             </w:r>
             <w:proofErr w:type="spellStart"/>
-            <w:proofErr w:type="gramStart"/>
-            <w:r>
-              <w:rPr>
-                <w:rFonts w:ascii="Arial" w:hAnsi="Arial" w:cs="Arial"/>
-                <w:lang w:val="en-CA"/>
-              </w:rPr>
-              <w:t>eg</w:t>
-            </w:r>
-            <w:proofErr w:type="gramEnd"/>
-            <w:r>
-              <w:rPr>
-                <w:rFonts w:ascii="Arial" w:hAnsi="Arial" w:cs="Arial"/>
-                <w:lang w:val="en-CA"/>
-              </w:rPr>
-              <w:t>_sto_check</w:t>
+            <w:r>
+              <w:rPr>
+                <w:rFonts w:ascii="Arial" w:hAnsi="Arial" w:cs="Arial"/>
+                <w:lang w:val="en-CA"/>
+              </w:rPr>
+              <w:t>eg_sto_check</w:t>
             </w:r>
             <w:proofErr w:type="spellEnd"/>
             <w:r>
@@ -14260,21 +14253,12 @@
               <w:t>{{</w:t>
             </w:r>
             <w:proofErr w:type="spellStart"/>
-            <w:proofErr w:type="gramStart"/>
-            <w:r>
-              <w:rPr>
-                <w:rFonts w:ascii="Arial" w:hAnsi="Arial" w:cs="Arial"/>
-                <w:lang w:val="en-CA"/>
-              </w:rPr>
-              <w:t>eg</w:t>
-            </w:r>
-            <w:proofErr w:type="gramEnd"/>
-            <w:r>
-              <w:rPr>
-                <w:rFonts w:ascii="Arial" w:hAnsi="Arial" w:cs="Arial"/>
-                <w:lang w:val="en-CA"/>
-              </w:rPr>
-              <w:t>_rc_check</w:t>
+            <w:r>
+              <w:rPr>
+                <w:rFonts w:ascii="Arial" w:hAnsi="Arial" w:cs="Arial"/>
+                <w:lang w:val="en-CA"/>
+              </w:rPr>
+              <w:t>eg_rc_check</w:t>
             </w:r>
             <w:proofErr w:type="spellEnd"/>
             <w:r>
@@ -14340,21 +14324,12 @@
               <w:t>{{</w:t>
             </w:r>
             <w:proofErr w:type="spellStart"/>
-            <w:proofErr w:type="gramStart"/>
-            <w:r>
-              <w:rPr>
-                <w:rFonts w:ascii="Arial" w:hAnsi="Arial" w:cs="Arial"/>
-                <w:lang w:val="en-CA"/>
-              </w:rPr>
-              <w:t>eg</w:t>
-            </w:r>
-            <w:proofErr w:type="gramEnd"/>
-            <w:r>
-              <w:rPr>
-                <w:rFonts w:ascii="Arial" w:hAnsi="Arial" w:cs="Arial"/>
-                <w:lang w:val="en-CA"/>
-              </w:rPr>
-              <w:t>_rcnone_check</w:t>
+            <w:r>
+              <w:rPr>
+                <w:rFonts w:ascii="Arial" w:hAnsi="Arial" w:cs="Arial"/>
+                <w:lang w:val="en-CA"/>
+              </w:rPr>
+              <w:t>eg_rcnone_check</w:t>
             </w:r>
             <w:proofErr w:type="spellEnd"/>
             <w:r>
@@ -15245,6 +15220,7 @@
                 <w:sz w:val="24"/>
                 <w:lang w:val="en-CA"/>
               </w:rPr>
+              <w:lastRenderedPageBreak/>
               <w:t>Contact Material Certification</w:t>
             </w:r>
           </w:p>
@@ -15660,7 +15636,6 @@
                 <w:sz w:val="24"/>
                 <w:lang w:val="en-CA"/>
               </w:rPr>
-              <w:lastRenderedPageBreak/>
               <w:t>Type</w:t>
             </w:r>
           </w:p>
@@ -17122,7 +17097,6 @@
         <w:tc>
           <w:tcPr>
             <w:tcW w:w="646" w:type="pct"/>
-            <w:shd w:val="clear" w:color="auto" w:fill="auto"/>
             <w:vAlign w:val="center"/>
           </w:tcPr>
           <w:p>
@@ -18499,7 +18473,6 @@
         <w:tc>
           <w:tcPr>
             <w:tcW w:w="817" w:type="pct"/>
-            <w:shd w:val="clear" w:color="auto" w:fill="auto"/>
           </w:tcPr>
           <w:p>
             <w:pPr>
@@ -18525,7 +18498,6 @@
         <w:tc>
           <w:tcPr>
             <w:tcW w:w="1002" w:type="pct"/>
-            <w:shd w:val="clear" w:color="auto" w:fill="auto"/>
           </w:tcPr>
           <w:p>
             <w:pPr>
@@ -18542,7 +18514,6 @@
         <w:tc>
           <w:tcPr>
             <w:tcW w:w="2309" w:type="pct"/>
-            <w:shd w:val="clear" w:color="auto" w:fill="auto"/>
           </w:tcPr>
           <w:p>
             <w:pPr>
@@ -18559,7 +18530,6 @@
         <w:tc>
           <w:tcPr>
             <w:tcW w:w="872" w:type="pct"/>
-            <w:shd w:val="clear" w:color="auto" w:fill="auto"/>
           </w:tcPr>
           <w:p>
             <w:pPr>
@@ -18596,7 +18566,7 @@
 </file>
 
 <file path=word/endnotes.xml><?xml version="1.0" encoding="utf-8"?>
-<w:endnotes xmlns:wpc="http://schemas.microsoft.com/office/word/2010/wordprocessingCanvas" xmlns:cx="http://schemas.microsoft.com/office/drawing/2014/chartex" xmlns:cx1="http://schemas.microsoft.com/office/drawing/2015/9/8/chartex" xmlns:cx2="http://schemas.microsoft.com/office/drawing/2015/10/21/chartex" xmlns:cx3="http://schemas.microsoft.com/office/drawing/2016/5/9/chartex" xmlns:cx4="http://schemas.microsoft.com/office/drawing/2016/5/10/chartex" xmlns:cx5="http://schemas.microsoft.com/office/drawing/2016/5/11/chartex" xmlns:cx6="http://schemas.microsoft.com/office/drawing/2016/5/12/chartex" xmlns:cx7="http://schemas.microsoft.com/office/drawing/2016/5/13/chartex" xmlns:cx8="http://schemas.microsoft.com/office/drawing/2016/5/14/chartex" xmlns:mc="http://schemas.openxmlformats.org/markup-compatibility/2006" xmlns:aink="http://schemas.microsoft.com/office/drawing/2016/ink" xmlns:am3d="http://schemas.microsoft.com/office/drawing/2017/model3d" xmlns:o="urn:schemas-microsoft-com:office:office" xmlns:oel="http://schemas.microsoft.com/office/2019/extlst" xmlns:r="http://schemas.openxmlformats.org/officeDocument/2006/relationships" xmlns:m="http://schemas.openxmlformats.org/officeDocument/2006/math" xmlns:v="urn:schemas-microsoft-com:vml" xmlns:wp14="http://schemas.microsoft.com/office/word/2010/wordprocessingDrawing" xmlns:wp="http://schemas.openxmlformats.org/drawingml/2006/wordprocessingDrawing" xmlns:w10="urn:schemas-microsoft-com:office:word" xmlns:w="http://schemas.openxmlformats.org/wordprocessingml/2006/main" xmlns:w14="http://schemas.microsoft.com/office/word/2010/wordml" xmlns:w15="http://schemas.microsoft.com/office/word/2012/wordml" xmlns:w16cex="http://schemas.microsoft.com/office/word/2018/wordml/cex" xmlns:w16cid="http://schemas.microsoft.com/office/word/2016/wordml/cid" xmlns:w16="http://schemas.microsoft.com/office/word/2018/wordml" xmlns:w16sdtdh="http://schemas.microsoft.com/office/word/2020/wordml/sdtdatahash" xmlns:w16se="http://schemas.microsoft.com/office/word/2015/wordml/symex" xmlns:wpg="http://schemas.microsoft.com/office/word/2010/wordprocessingGroup" xmlns:wpi="http://schemas.microsoft.com/office/word/2010/wordprocessingInk" xmlns:wne="http://schemas.microsoft.com/office/word/2006/wordml" xmlns:wps="http://schemas.microsoft.com/office/word/2010/wordprocessingShape" mc:Ignorable="w14 w15 w16se w16cid w16 w16cex w16sdtdh wp14">
+<w:endnotes xmlns:wpc="http://schemas.microsoft.com/office/word/2010/wordprocessingCanvas" xmlns:cx="http://schemas.microsoft.com/office/drawing/2014/chartex" xmlns:cx1="http://schemas.microsoft.com/office/drawing/2015/9/8/chartex" xmlns:cx2="http://schemas.microsoft.com/office/drawing/2015/10/21/chartex" xmlns:cx3="http://schemas.microsoft.com/office/drawing/2016/5/9/chartex" xmlns:cx4="http://schemas.microsoft.com/office/drawing/2016/5/10/chartex" xmlns:cx5="http://schemas.microsoft.com/office/drawing/2016/5/11/chartex" xmlns:cx6="http://schemas.microsoft.com/office/drawing/2016/5/12/chartex" xmlns:cx7="http://schemas.microsoft.com/office/drawing/2016/5/13/chartex" xmlns:cx8="http://schemas.microsoft.com/office/drawing/2016/5/14/chartex" xmlns:mc="http://schemas.openxmlformats.org/markup-compatibility/2006" xmlns:aink="http://schemas.microsoft.com/office/drawing/2016/ink" xmlns:am3d="http://schemas.microsoft.com/office/drawing/2017/model3d" xmlns:o="urn:schemas-microsoft-com:office:office" xmlns:oel="http://schemas.microsoft.com/office/2019/extlst" xmlns:r="http://schemas.openxmlformats.org/officeDocument/2006/relationships" xmlns:m="http://schemas.openxmlformats.org/officeDocument/2006/math" xmlns:v="urn:schemas-microsoft-com:vml" xmlns:wp14="http://schemas.microsoft.com/office/word/2010/wordprocessingDrawing" xmlns:wp="http://schemas.openxmlformats.org/drawingml/2006/wordprocessingDrawing" xmlns:w10="urn:schemas-microsoft-com:office:word" xmlns:w="http://schemas.openxmlformats.org/wordprocessingml/2006/main" xmlns:w14="http://schemas.microsoft.com/office/word/2010/wordml" xmlns:w15="http://schemas.microsoft.com/office/word/2012/wordml" xmlns:w16cex="http://schemas.microsoft.com/office/word/2018/wordml/cex" xmlns:w16cid="http://schemas.microsoft.com/office/word/2016/wordml/cid" xmlns:w16="http://schemas.microsoft.com/office/word/2018/wordml" xmlns:w16du="http://schemas.microsoft.com/office/word/2023/wordml/word16du" xmlns:w16sdtdh="http://schemas.microsoft.com/office/word/2020/wordml/sdtdatahash" xmlns:w16sdtfl="http://schemas.microsoft.com/office/word/2024/wordml/sdtformatlock" xmlns:w16se="http://schemas.microsoft.com/office/word/2015/wordml/symex" xmlns:wpg="http://schemas.microsoft.com/office/word/2010/wordprocessingGroup" xmlns:wpi="http://schemas.microsoft.com/office/word/2010/wordprocessingInk" xmlns:wne="http://schemas.microsoft.com/office/word/2006/wordml" xmlns:wps="http://schemas.microsoft.com/office/word/2010/wordprocessingShape" mc:Ignorable="w14 w15 w16se w16cid w16 w16cex w16sdtdh w16sdtfl w16du wp14">
   <w:endnote w:type="separator" w:id="-1">
     <w:p>
       <w:r>
@@ -18615,7 +18585,7 @@
 </file>
 
 <file path=word/footer1.xml><?xml version="1.0" encoding="utf-8"?>
-<w:ftr xmlns:wpc="http://schemas.microsoft.com/office/word/2010/wordprocessingCanvas" xmlns:cx="http://schemas.microsoft.com/office/drawing/2014/chartex" xmlns:cx1="http://schemas.microsoft.com/office/drawing/2015/9/8/chartex" xmlns:cx2="http://schemas.microsoft.com/office/drawing/2015/10/21/chartex" xmlns:cx3="http://schemas.microsoft.com/office/drawing/2016/5/9/chartex" xmlns:cx4="http://schemas.microsoft.com/office/drawing/2016/5/10/chartex" xmlns:cx5="http://schemas.microsoft.com/office/drawing/2016/5/11/chartex" xmlns:cx6="http://schemas.microsoft.com/office/drawing/2016/5/12/chartex" xmlns:cx7="http://schemas.microsoft.com/office/drawing/2016/5/13/chartex" xmlns:cx8="http://schemas.microsoft.com/office/drawing/2016/5/14/chartex" xmlns:mc="http://schemas.openxmlformats.org/markup-compatibility/2006" xmlns:aink="http://schemas.microsoft.com/office/drawing/2016/ink" xmlns:am3d="http://schemas.microsoft.com/office/drawing/2017/model3d" xmlns:o="urn:schemas-microsoft-com:office:office" xmlns:oel="http://schemas.microsoft.com/office/2019/extlst" xmlns:r="http://schemas.openxmlformats.org/officeDocument/2006/relationships" xmlns:m="http://schemas.openxmlformats.org/officeDocument/2006/math" xmlns:v="urn:schemas-microsoft-com:vml" xmlns:wp14="http://schemas.microsoft.com/office/word/2010/wordprocessingDrawing" xmlns:wp="http://schemas.openxmlformats.org/drawingml/2006/wordprocessingDrawing" xmlns:w10="urn:schemas-microsoft-com:office:word" xmlns:w="http://schemas.openxmlformats.org/wordprocessingml/2006/main" xmlns:w14="http://schemas.microsoft.com/office/word/2010/wordml" xmlns:w15="http://schemas.microsoft.com/office/word/2012/wordml" xmlns:w16cex="http://schemas.microsoft.com/office/word/2018/wordml/cex" xmlns:w16cid="http://schemas.microsoft.com/office/word/2016/wordml/cid" xmlns:w16="http://schemas.microsoft.com/office/word/2018/wordml" xmlns:w16sdtdh="http://schemas.microsoft.com/office/word/2020/wordml/sdtdatahash" xmlns:w16se="http://schemas.microsoft.com/office/word/2015/wordml/symex" xmlns:wpg="http://schemas.microsoft.com/office/word/2010/wordprocessingGroup" xmlns:wpi="http://schemas.microsoft.com/office/word/2010/wordprocessingInk" xmlns:wne="http://schemas.microsoft.com/office/word/2006/wordml" xmlns:wps="http://schemas.microsoft.com/office/word/2010/wordprocessingShape" mc:Ignorable="w14 w15 w16se w16cid w16 w16cex w16sdtdh wp14">
+<w:ftr xmlns:wpc="http://schemas.microsoft.com/office/word/2010/wordprocessingCanvas" xmlns:cx="http://schemas.microsoft.com/office/drawing/2014/chartex" xmlns:cx1="http://schemas.microsoft.com/office/drawing/2015/9/8/chartex" xmlns:cx2="http://schemas.microsoft.com/office/drawing/2015/10/21/chartex" xmlns:cx3="http://schemas.microsoft.com/office/drawing/2016/5/9/chartex" xmlns:cx4="http://schemas.microsoft.com/office/drawing/2016/5/10/chartex" xmlns:cx5="http://schemas.microsoft.com/office/drawing/2016/5/11/chartex" xmlns:cx6="http://schemas.microsoft.com/office/drawing/2016/5/12/chartex" xmlns:cx7="http://schemas.microsoft.com/office/drawing/2016/5/13/chartex" xmlns:cx8="http://schemas.microsoft.com/office/drawing/2016/5/14/chartex" xmlns:mc="http://schemas.openxmlformats.org/markup-compatibility/2006" xmlns:aink="http://schemas.microsoft.com/office/drawing/2016/ink" xmlns:am3d="http://schemas.microsoft.com/office/drawing/2017/model3d" xmlns:o="urn:schemas-microsoft-com:office:office" xmlns:oel="http://schemas.microsoft.com/office/2019/extlst" xmlns:r="http://schemas.openxmlformats.org/officeDocument/2006/relationships" xmlns:m="http://schemas.openxmlformats.org/officeDocument/2006/math" xmlns:v="urn:schemas-microsoft-com:vml" xmlns:wp14="http://schemas.microsoft.com/office/word/2010/wordprocessingDrawing" xmlns:wp="http://schemas.openxmlformats.org/drawingml/2006/wordprocessingDrawing" xmlns:w10="urn:schemas-microsoft-com:office:word" xmlns:w="http://schemas.openxmlformats.org/wordprocessingml/2006/main" xmlns:w14="http://schemas.microsoft.com/office/word/2010/wordml" xmlns:w15="http://schemas.microsoft.com/office/word/2012/wordml" xmlns:w16cex="http://schemas.microsoft.com/office/word/2018/wordml/cex" xmlns:w16cid="http://schemas.microsoft.com/office/word/2016/wordml/cid" xmlns:w16="http://schemas.microsoft.com/office/word/2018/wordml" xmlns:w16du="http://schemas.microsoft.com/office/word/2023/wordml/word16du" xmlns:w16sdtdh="http://schemas.microsoft.com/office/word/2020/wordml/sdtdatahash" xmlns:w16sdtfl="http://schemas.microsoft.com/office/word/2024/wordml/sdtformatlock" xmlns:w16se="http://schemas.microsoft.com/office/word/2015/wordml/symex" xmlns:wpg="http://schemas.microsoft.com/office/word/2010/wordprocessingGroup" xmlns:wpi="http://schemas.microsoft.com/office/word/2010/wordprocessingInk" xmlns:wne="http://schemas.microsoft.com/office/word/2006/wordml" xmlns:wps="http://schemas.microsoft.com/office/word/2010/wordprocessingShape" mc:Ignorable="w14 w15 w16se w16cid w16 w16cex w16sdtdh w16sdtfl w16du wp14">
   <w:p>
     <w:pPr>
       <w:pStyle w:val="Footer"/>
@@ -18653,7 +18623,7 @@
 </file>
 
 <file path=word/footer2.xml><?xml version="1.0" encoding="utf-8"?>
-<w:ftr xmlns:wpc="http://schemas.microsoft.com/office/word/2010/wordprocessingCanvas" xmlns:cx="http://schemas.microsoft.com/office/drawing/2014/chartex" xmlns:cx1="http://schemas.microsoft.com/office/drawing/2015/9/8/chartex" xmlns:cx2="http://schemas.microsoft.com/office/drawing/2015/10/21/chartex" xmlns:cx3="http://schemas.microsoft.com/office/drawing/2016/5/9/chartex" xmlns:cx4="http://schemas.microsoft.com/office/drawing/2016/5/10/chartex" xmlns:cx5="http://schemas.microsoft.com/office/drawing/2016/5/11/chartex" xmlns:cx6="http://schemas.microsoft.com/office/drawing/2016/5/12/chartex" xmlns:cx7="http://schemas.microsoft.com/office/drawing/2016/5/13/chartex" xmlns:cx8="http://schemas.microsoft.com/office/drawing/2016/5/14/chartex" xmlns:mc="http://schemas.openxmlformats.org/markup-compatibility/2006" xmlns:aink="http://schemas.microsoft.com/office/drawing/2016/ink" xmlns:am3d="http://schemas.microsoft.com/office/drawing/2017/model3d" xmlns:o="urn:schemas-microsoft-com:office:office" xmlns:oel="http://schemas.microsoft.com/office/2019/extlst" xmlns:r="http://schemas.openxmlformats.org/officeDocument/2006/relationships" xmlns:m="http://schemas.openxmlformats.org/officeDocument/2006/math" xmlns:v="urn:schemas-microsoft-com:vml" xmlns:wp14="http://schemas.microsoft.com/office/word/2010/wordprocessingDrawing" xmlns:wp="http://schemas.openxmlformats.org/drawingml/2006/wordprocessingDrawing" xmlns:w10="urn:schemas-microsoft-com:office:word" xmlns:w="http://schemas.openxmlformats.org/wordprocessingml/2006/main" xmlns:w14="http://schemas.microsoft.com/office/word/2010/wordml" xmlns:w15="http://schemas.microsoft.com/office/word/2012/wordml" xmlns:w16cex="http://schemas.microsoft.com/office/word/2018/wordml/cex" xmlns:w16cid="http://schemas.microsoft.com/office/word/2016/wordml/cid" xmlns:w16="http://schemas.microsoft.com/office/word/2018/wordml" xmlns:w16sdtdh="http://schemas.microsoft.com/office/word/2020/wordml/sdtdatahash" xmlns:w16se="http://schemas.microsoft.com/office/word/2015/wordml/symex" xmlns:wpg="http://schemas.microsoft.com/office/word/2010/wordprocessingGroup" xmlns:wpi="http://schemas.microsoft.com/office/word/2010/wordprocessingInk" xmlns:wne="http://schemas.microsoft.com/office/word/2006/wordml" xmlns:wps="http://schemas.microsoft.com/office/word/2010/wordprocessingShape" mc:Ignorable="w14 w15 w16se w16cid w16 w16cex w16sdtdh wp14">
+<w:ftr xmlns:wpc="http://schemas.microsoft.com/office/word/2010/wordprocessingCanvas" xmlns:cx="http://schemas.microsoft.com/office/drawing/2014/chartex" xmlns:cx1="http://schemas.microsoft.com/office/drawing/2015/9/8/chartex" xmlns:cx2="http://schemas.microsoft.com/office/drawing/2015/10/21/chartex" xmlns:cx3="http://schemas.microsoft.com/office/drawing/2016/5/9/chartex" xmlns:cx4="http://schemas.microsoft.com/office/drawing/2016/5/10/chartex" xmlns:cx5="http://schemas.microsoft.com/office/drawing/2016/5/11/chartex" xmlns:cx6="http://schemas.microsoft.com/office/drawing/2016/5/12/chartex" xmlns:cx7="http://schemas.microsoft.com/office/drawing/2016/5/13/chartex" xmlns:cx8="http://schemas.microsoft.com/office/drawing/2016/5/14/chartex" xmlns:mc="http://schemas.openxmlformats.org/markup-compatibility/2006" xmlns:aink="http://schemas.microsoft.com/office/drawing/2016/ink" xmlns:am3d="http://schemas.microsoft.com/office/drawing/2017/model3d" xmlns:o="urn:schemas-microsoft-com:office:office" xmlns:oel="http://schemas.microsoft.com/office/2019/extlst" xmlns:r="http://schemas.openxmlformats.org/officeDocument/2006/relationships" xmlns:m="http://schemas.openxmlformats.org/officeDocument/2006/math" xmlns:v="urn:schemas-microsoft-com:vml" xmlns:wp14="http://schemas.microsoft.com/office/word/2010/wordprocessingDrawing" xmlns:wp="http://schemas.openxmlformats.org/drawingml/2006/wordprocessingDrawing" xmlns:w10="urn:schemas-microsoft-com:office:word" xmlns:w="http://schemas.openxmlformats.org/wordprocessingml/2006/main" xmlns:w14="http://schemas.microsoft.com/office/word/2010/wordml" xmlns:w15="http://schemas.microsoft.com/office/word/2012/wordml" xmlns:w16cex="http://schemas.microsoft.com/office/word/2018/wordml/cex" xmlns:w16cid="http://schemas.microsoft.com/office/word/2016/wordml/cid" xmlns:w16="http://schemas.microsoft.com/office/word/2018/wordml" xmlns:w16du="http://schemas.microsoft.com/office/word/2023/wordml/word16du" xmlns:w16sdtdh="http://schemas.microsoft.com/office/word/2020/wordml/sdtdatahash" xmlns:w16sdtfl="http://schemas.microsoft.com/office/word/2024/wordml/sdtformatlock" xmlns:w16se="http://schemas.microsoft.com/office/word/2015/wordml/symex" xmlns:wpg="http://schemas.microsoft.com/office/word/2010/wordprocessingGroup" xmlns:wpi="http://schemas.microsoft.com/office/word/2010/wordprocessingInk" xmlns:wne="http://schemas.microsoft.com/office/word/2006/wordml" xmlns:wps="http://schemas.microsoft.com/office/word/2010/wordprocessingShape" mc:Ignorable="w14 w15 w16se w16cid w16 w16cex w16sdtdh w16sdtfl w16du wp14">
   <w:p>
     <w:pPr>
       <w:pStyle w:val="Footer"/>
@@ -18995,7 +18965,7 @@
 </file>
 
 <file path=word/footnotes.xml><?xml version="1.0" encoding="utf-8"?>
-<w:footnotes xmlns:wpc="http://schemas.microsoft.com/office/word/2010/wordprocessingCanvas" xmlns:cx="http://schemas.microsoft.com/office/drawing/2014/chartex" xmlns:cx1="http://schemas.microsoft.com/office/drawing/2015/9/8/chartex" xmlns:cx2="http://schemas.microsoft.com/office/drawing/2015/10/21/chartex" xmlns:cx3="http://schemas.microsoft.com/office/drawing/2016/5/9/chartex" xmlns:cx4="http://schemas.microsoft.com/office/drawing/2016/5/10/chartex" xmlns:cx5="http://schemas.microsoft.com/office/drawing/2016/5/11/chartex" xmlns:cx6="http://schemas.microsoft.com/office/drawing/2016/5/12/chartex" xmlns:cx7="http://schemas.microsoft.com/office/drawing/2016/5/13/chartex" xmlns:cx8="http://schemas.microsoft.com/office/drawing/2016/5/14/chartex" xmlns:mc="http://schemas.openxmlformats.org/markup-compatibility/2006" xmlns:aink="http://schemas.microsoft.com/office/drawing/2016/ink" xmlns:am3d="http://schemas.microsoft.com/office/drawing/2017/model3d" xmlns:o="urn:schemas-microsoft-com:office:office" xmlns:oel="http://schemas.microsoft.com/office/2019/extlst" xmlns:r="http://schemas.openxmlformats.org/officeDocument/2006/relationships" xmlns:m="http://schemas.openxmlformats.org/officeDocument/2006/math" xmlns:v="urn:schemas-microsoft-com:vml" xmlns:wp14="http://schemas.microsoft.com/office/word/2010/wordprocessingDrawing" xmlns:wp="http://schemas.openxmlformats.org/drawingml/2006/wordprocessingDrawing" xmlns:w10="urn:schemas-microsoft-com:office:word" xmlns:w="http://schemas.openxmlformats.org/wordprocessingml/2006/main" xmlns:w14="http://schemas.microsoft.com/office/word/2010/wordml" xmlns:w15="http://schemas.microsoft.com/office/word/2012/wordml" xmlns:w16cex="http://schemas.microsoft.com/office/word/2018/wordml/cex" xmlns:w16cid="http://schemas.microsoft.com/office/word/2016/wordml/cid" xmlns:w16="http://schemas.microsoft.com/office/word/2018/wordml" xmlns:w16sdtdh="http://schemas.microsoft.com/office/word/2020/wordml/sdtdatahash" xmlns:w16se="http://schemas.microsoft.com/office/word/2015/wordml/symex" xmlns:wpg="http://schemas.microsoft.com/office/word/2010/wordprocessingGroup" xmlns:wpi="http://schemas.microsoft.com/office/word/2010/wordprocessingInk" xmlns:wne="http://schemas.microsoft.com/office/word/2006/wordml" xmlns:wps="http://schemas.microsoft.com/office/word/2010/wordprocessingShape" mc:Ignorable="w14 w15 w16se w16cid w16 w16cex w16sdtdh wp14">
+<w:footnotes xmlns:wpc="http://schemas.microsoft.com/office/word/2010/wordprocessingCanvas" xmlns:cx="http://schemas.microsoft.com/office/drawing/2014/chartex" xmlns:cx1="http://schemas.microsoft.com/office/drawing/2015/9/8/chartex" xmlns:cx2="http://schemas.microsoft.com/office/drawing/2015/10/21/chartex" xmlns:cx3="http://schemas.microsoft.com/office/drawing/2016/5/9/chartex" xmlns:cx4="http://schemas.microsoft.com/office/drawing/2016/5/10/chartex" xmlns:cx5="http://schemas.microsoft.com/office/drawing/2016/5/11/chartex" xmlns:cx6="http://schemas.microsoft.com/office/drawing/2016/5/12/chartex" xmlns:cx7="http://schemas.microsoft.com/office/drawing/2016/5/13/chartex" xmlns:cx8="http://schemas.microsoft.com/office/drawing/2016/5/14/chartex" xmlns:mc="http://schemas.openxmlformats.org/markup-compatibility/2006" xmlns:aink="http://schemas.microsoft.com/office/drawing/2016/ink" xmlns:am3d="http://schemas.microsoft.com/office/drawing/2017/model3d" xmlns:o="urn:schemas-microsoft-com:office:office" xmlns:oel="http://schemas.microsoft.com/office/2019/extlst" xmlns:r="http://schemas.openxmlformats.org/officeDocument/2006/relationships" xmlns:m="http://schemas.openxmlformats.org/officeDocument/2006/math" xmlns:v="urn:schemas-microsoft-com:vml" xmlns:wp14="http://schemas.microsoft.com/office/word/2010/wordprocessingDrawing" xmlns:wp="http://schemas.openxmlformats.org/drawingml/2006/wordprocessingDrawing" xmlns:w10="urn:schemas-microsoft-com:office:word" xmlns:w="http://schemas.openxmlformats.org/wordprocessingml/2006/main" xmlns:w14="http://schemas.microsoft.com/office/word/2010/wordml" xmlns:w15="http://schemas.microsoft.com/office/word/2012/wordml" xmlns:w16cex="http://schemas.microsoft.com/office/word/2018/wordml/cex" xmlns:w16cid="http://schemas.microsoft.com/office/word/2016/wordml/cid" xmlns:w16="http://schemas.microsoft.com/office/word/2018/wordml" xmlns:w16du="http://schemas.microsoft.com/office/word/2023/wordml/word16du" xmlns:w16sdtdh="http://schemas.microsoft.com/office/word/2020/wordml/sdtdatahash" xmlns:w16sdtfl="http://schemas.microsoft.com/office/word/2024/wordml/sdtformatlock" xmlns:w16se="http://schemas.microsoft.com/office/word/2015/wordml/symex" xmlns:wpg="http://schemas.microsoft.com/office/word/2010/wordprocessingGroup" xmlns:wpi="http://schemas.microsoft.com/office/word/2010/wordprocessingInk" xmlns:wne="http://schemas.microsoft.com/office/word/2006/wordml" xmlns:wps="http://schemas.microsoft.com/office/word/2010/wordprocessingShape" mc:Ignorable="w14 w15 w16se w16cid w16 w16cex w16sdtdh w16sdtfl w16du wp14">
   <w:footnote w:type="separator" w:id="-1">
     <w:p>
       <w:r>
@@ -19014,7 +18984,7 @@
 </file>
 
 <file path=word/header1.xml><?xml version="1.0" encoding="utf-8"?>
-<w:hdr xmlns:wpc="http://schemas.microsoft.com/office/word/2010/wordprocessingCanvas" xmlns:cx="http://schemas.microsoft.com/office/drawing/2014/chartex" xmlns:cx1="http://schemas.microsoft.com/office/drawing/2015/9/8/chartex" xmlns:cx2="http://schemas.microsoft.com/office/drawing/2015/10/21/chartex" xmlns:cx3="http://schemas.microsoft.com/office/drawing/2016/5/9/chartex" xmlns:cx4="http://schemas.microsoft.com/office/drawing/2016/5/10/chartex" xmlns:cx5="http://schemas.microsoft.com/office/drawing/2016/5/11/chartex" xmlns:cx6="http://schemas.microsoft.com/office/drawing/2016/5/12/chartex" xmlns:cx7="http://schemas.microsoft.com/office/drawing/2016/5/13/chartex" xmlns:cx8="http://schemas.microsoft.com/office/drawing/2016/5/14/chartex" xmlns:mc="http://schemas.openxmlformats.org/markup-compatibility/2006" xmlns:aink="http://schemas.microsoft.com/office/drawing/2016/ink" xmlns:am3d="http://schemas.microsoft.com/office/drawing/2017/model3d" xmlns:o="urn:schemas-microsoft-com:office:office" xmlns:oel="http://schemas.microsoft.com/office/2019/extlst" xmlns:r="http://schemas.openxmlformats.org/officeDocument/2006/relationships" xmlns:m="http://schemas.openxmlformats.org/officeDocument/2006/math" xmlns:v="urn:schemas-microsoft-com:vml" xmlns:wp14="http://schemas.microsoft.com/office/word/2010/wordprocessingDrawing" xmlns:wp="http://schemas.openxmlformats.org/drawingml/2006/wordprocessingDrawing" xmlns:w10="urn:schemas-microsoft-com:office:word" xmlns:w="http://schemas.openxmlformats.org/wordprocessingml/2006/main" xmlns:w14="http://schemas.microsoft.com/office/word/2010/wordml" xmlns:w15="http://schemas.microsoft.com/office/word/2012/wordml" xmlns:w16cex="http://schemas.microsoft.com/office/word/2018/wordml/cex" xmlns:w16cid="http://schemas.microsoft.com/office/word/2016/wordml/cid" xmlns:w16="http://schemas.microsoft.com/office/word/2018/wordml" xmlns:w16sdtdh="http://schemas.microsoft.com/office/word/2020/wordml/sdtdatahash" xmlns:w16se="http://schemas.microsoft.com/office/word/2015/wordml/symex" xmlns:wpg="http://schemas.microsoft.com/office/word/2010/wordprocessingGroup" xmlns:wpi="http://schemas.microsoft.com/office/word/2010/wordprocessingInk" xmlns:wne="http://schemas.microsoft.com/office/word/2006/wordml" xmlns:wps="http://schemas.microsoft.com/office/word/2010/wordprocessingShape" mc:Ignorable="w14 w15 w16se w16cid w16 w16cex w16sdtdh wp14">
+<w:hdr xmlns:wpc="http://schemas.microsoft.com/office/word/2010/wordprocessingCanvas" xmlns:cx="http://schemas.microsoft.com/office/drawing/2014/chartex" xmlns:cx1="http://schemas.microsoft.com/office/drawing/2015/9/8/chartex" xmlns:cx2="http://schemas.microsoft.com/office/drawing/2015/10/21/chartex" xmlns:cx3="http://schemas.microsoft.com/office/drawing/2016/5/9/chartex" xmlns:cx4="http://schemas.microsoft.com/office/drawing/2016/5/10/chartex" xmlns:cx5="http://schemas.microsoft.com/office/drawing/2016/5/11/chartex" xmlns:cx6="http://schemas.microsoft.com/office/drawing/2016/5/12/chartex" xmlns:cx7="http://schemas.microsoft.com/office/drawing/2016/5/13/chartex" xmlns:cx8="http://schemas.microsoft.com/office/drawing/2016/5/14/chartex" xmlns:mc="http://schemas.openxmlformats.org/markup-compatibility/2006" xmlns:aink="http://schemas.microsoft.com/office/drawing/2016/ink" xmlns:am3d="http://schemas.microsoft.com/office/drawing/2017/model3d" xmlns:o="urn:schemas-microsoft-com:office:office" xmlns:oel="http://schemas.microsoft.com/office/2019/extlst" xmlns:r="http://schemas.openxmlformats.org/officeDocument/2006/relationships" xmlns:m="http://schemas.openxmlformats.org/officeDocument/2006/math" xmlns:v="urn:schemas-microsoft-com:vml" xmlns:wp14="http://schemas.microsoft.com/office/word/2010/wordprocessingDrawing" xmlns:wp="http://schemas.openxmlformats.org/drawingml/2006/wordprocessingDrawing" xmlns:w10="urn:schemas-microsoft-com:office:word" xmlns:w="http://schemas.openxmlformats.org/wordprocessingml/2006/main" xmlns:w14="http://schemas.microsoft.com/office/word/2010/wordml" xmlns:w15="http://schemas.microsoft.com/office/word/2012/wordml" xmlns:w16cex="http://schemas.microsoft.com/office/word/2018/wordml/cex" xmlns:w16cid="http://schemas.microsoft.com/office/word/2016/wordml/cid" xmlns:w16="http://schemas.microsoft.com/office/word/2018/wordml" xmlns:w16du="http://schemas.microsoft.com/office/word/2023/wordml/word16du" xmlns:w16sdtdh="http://schemas.microsoft.com/office/word/2020/wordml/sdtdatahash" xmlns:w16sdtfl="http://schemas.microsoft.com/office/word/2024/wordml/sdtformatlock" xmlns:w16se="http://schemas.microsoft.com/office/word/2015/wordml/symex" xmlns:wpg="http://schemas.microsoft.com/office/word/2010/wordprocessingGroup" xmlns:wpi="http://schemas.microsoft.com/office/word/2010/wordprocessingInk" xmlns:wne="http://schemas.microsoft.com/office/word/2006/wordml" xmlns:wps="http://schemas.microsoft.com/office/word/2010/wordprocessingShape" mc:Ignorable="w14 w15 w16se w16cid w16 w16cex w16sdtdh w16sdtfl w16du wp14">
   <w:p>
     <w:pPr>
       <w:pStyle w:val="Header"/>
@@ -19107,7 +19077,7 @@
 </file>
 
 <file path=word/numbering.xml><?xml version="1.0" encoding="utf-8"?>
-<w:numbering xmlns:wpc="http://schemas.microsoft.com/office/word/2010/wordprocessingCanvas" xmlns:cx="http://schemas.microsoft.com/office/drawing/2014/chartex" xmlns:cx1="http://schemas.microsoft.com/office/drawing/2015/9/8/chartex" xmlns:cx2="http://schemas.microsoft.com/office/drawing/2015/10/21/chartex" xmlns:cx3="http://schemas.microsoft.com/office/drawing/2016/5/9/chartex" xmlns:cx4="http://schemas.microsoft.com/office/drawing/2016/5/10/chartex" xmlns:cx5="http://schemas.microsoft.com/office/drawing/2016/5/11/chartex" xmlns:cx6="http://schemas.microsoft.com/office/drawing/2016/5/12/chartex" xmlns:cx7="http://schemas.microsoft.com/office/drawing/2016/5/13/chartex" xmlns:cx8="http://schemas.microsoft.com/office/drawing/2016/5/14/chartex" xmlns:mc="http://schemas.openxmlformats.org/markup-compatibility/2006" xmlns:aink="http://schemas.microsoft.com/office/drawing/2016/ink" xmlns:am3d="http://schemas.microsoft.com/office/drawing/2017/model3d" xmlns:o="urn:schemas-microsoft-com:office:office" xmlns:oel="http://schemas.microsoft.com/office/2019/extlst" xmlns:r="http://schemas.openxmlformats.org/officeDocument/2006/relationships" xmlns:m="http://schemas.openxmlformats.org/officeDocument/2006/math" xmlns:v="urn:schemas-microsoft-com:vml" xmlns:wp14="http://schemas.microsoft.com/office/word/2010/wordprocessingDrawing" xmlns:wp="http://schemas.openxmlformats.org/drawingml/2006/wordprocessingDrawing" xmlns:w10="urn:schemas-microsoft-com:office:word" xmlns:w="http://schemas.openxmlformats.org/wordprocessingml/2006/main" xmlns:w14="http://schemas.microsoft.com/office/word/2010/wordml" xmlns:w15="http://schemas.microsoft.com/office/word/2012/wordml" xmlns:w16cex="http://schemas.microsoft.com/office/word/2018/wordml/cex" xmlns:w16cid="http://schemas.microsoft.com/office/word/2016/wordml/cid" xmlns:w16="http://schemas.microsoft.com/office/word/2018/wordml" xmlns:w16sdtdh="http://schemas.microsoft.com/office/word/2020/wordml/sdtdatahash" xmlns:w16se="http://schemas.microsoft.com/office/word/2015/wordml/symex" xmlns:wpg="http://schemas.microsoft.com/office/word/2010/wordprocessingGroup" xmlns:wpi="http://schemas.microsoft.com/office/word/2010/wordprocessingInk" xmlns:wne="http://schemas.microsoft.com/office/word/2006/wordml" xmlns:wps="http://schemas.microsoft.com/office/word/2010/wordprocessingShape" mc:Ignorable="w14 w15 w16se w16cid w16 w16cex w16sdtdh wp14">
+<w:numbering xmlns:wpc="http://schemas.microsoft.com/office/word/2010/wordprocessingCanvas" xmlns:cx="http://schemas.microsoft.com/office/drawing/2014/chartex" xmlns:cx1="http://schemas.microsoft.com/office/drawing/2015/9/8/chartex" xmlns:cx2="http://schemas.microsoft.com/office/drawing/2015/10/21/chartex" xmlns:cx3="http://schemas.microsoft.com/office/drawing/2016/5/9/chartex" xmlns:cx4="http://schemas.microsoft.com/office/drawing/2016/5/10/chartex" xmlns:cx5="http://schemas.microsoft.com/office/drawing/2016/5/11/chartex" xmlns:cx6="http://schemas.microsoft.com/office/drawing/2016/5/12/chartex" xmlns:cx7="http://schemas.microsoft.com/office/drawing/2016/5/13/chartex" xmlns:cx8="http://schemas.microsoft.com/office/drawing/2016/5/14/chartex" xmlns:mc="http://schemas.openxmlformats.org/markup-compatibility/2006" xmlns:aink="http://schemas.microsoft.com/office/drawing/2016/ink" xmlns:am3d="http://schemas.microsoft.com/office/drawing/2017/model3d" xmlns:o="urn:schemas-microsoft-com:office:office" xmlns:oel="http://schemas.microsoft.com/office/2019/extlst" xmlns:r="http://schemas.openxmlformats.org/officeDocument/2006/relationships" xmlns:m="http://schemas.openxmlformats.org/officeDocument/2006/math" xmlns:v="urn:schemas-microsoft-com:vml" xmlns:wp14="http://schemas.microsoft.com/office/word/2010/wordprocessingDrawing" xmlns:wp="http://schemas.openxmlformats.org/drawingml/2006/wordprocessingDrawing" xmlns:w10="urn:schemas-microsoft-com:office:word" xmlns:w="http://schemas.openxmlformats.org/wordprocessingml/2006/main" xmlns:w14="http://schemas.microsoft.com/office/word/2010/wordml" xmlns:w15="http://schemas.microsoft.com/office/word/2012/wordml" xmlns:w16cex="http://schemas.microsoft.com/office/word/2018/wordml/cex" xmlns:w16cid="http://schemas.microsoft.com/office/word/2016/wordml/cid" xmlns:w16="http://schemas.microsoft.com/office/word/2018/wordml" xmlns:w16du="http://schemas.microsoft.com/office/word/2023/wordml/word16du" xmlns:w16sdtdh="http://schemas.microsoft.com/office/word/2020/wordml/sdtdatahash" xmlns:w16sdtfl="http://schemas.microsoft.com/office/word/2024/wordml/sdtformatlock" xmlns:w16se="http://schemas.microsoft.com/office/word/2015/wordml/symex" xmlns:wpg="http://schemas.microsoft.com/office/word/2010/wordprocessingGroup" xmlns:wpi="http://schemas.microsoft.com/office/word/2010/wordprocessingInk" xmlns:wne="http://schemas.microsoft.com/office/word/2006/wordml" xmlns:wps="http://schemas.microsoft.com/office/word/2010/wordprocessingShape" mc:Ignorable="w14 w15 w16se w16cid w16 w16cex w16sdtdh w16sdtfl w16du wp14">
   <w:abstractNum w:abstractNumId="0" w15:restartNumberingAfterBreak="0">
     <w:nsid w:val="0142020B"/>
     <w:multiLevelType w:val="hybridMultilevel"/>
@@ -21397,7 +21367,7 @@
 </file>
 
 <file path=word/styles.xml><?xml version="1.0" encoding="utf-8"?>
-<w:styles xmlns:mc="http://schemas.openxmlformats.org/markup-compatibility/2006" xmlns:r="http://schemas.openxmlformats.org/officeDocument/2006/relationships" xmlns:w="http://schemas.openxmlformats.org/wordprocessingml/2006/main" xmlns:w14="http://schemas.microsoft.com/office/word/2010/wordml" xmlns:w15="http://schemas.microsoft.com/office/word/2012/wordml" xmlns:w16cex="http://schemas.microsoft.com/office/word/2018/wordml/cex" xmlns:w16cid="http://schemas.microsoft.com/office/word/2016/wordml/cid" xmlns:w16="http://schemas.microsoft.com/office/word/2018/wordml" xmlns:w16sdtdh="http://schemas.microsoft.com/office/word/2020/wordml/sdtdatahash" xmlns:w16se="http://schemas.microsoft.com/office/word/2015/wordml/symex" mc:Ignorable="w14 w15 w16se w16cid w16 w16cex w16sdtdh">
+<w:styles xmlns:mc="http://schemas.openxmlformats.org/markup-compatibility/2006" xmlns:r="http://schemas.openxmlformats.org/officeDocument/2006/relationships" xmlns:w="http://schemas.openxmlformats.org/wordprocessingml/2006/main" xmlns:w14="http://schemas.microsoft.com/office/word/2010/wordml" xmlns:w15="http://schemas.microsoft.com/office/word/2012/wordml" xmlns:w16cex="http://schemas.microsoft.com/office/word/2018/wordml/cex" xmlns:w16cid="http://schemas.microsoft.com/office/word/2016/wordml/cid" xmlns:w16="http://schemas.microsoft.com/office/word/2018/wordml" xmlns:w16du="http://schemas.microsoft.com/office/word/2023/wordml/word16du" xmlns:w16sdtdh="http://schemas.microsoft.com/office/word/2020/wordml/sdtdatahash" xmlns:w16sdtfl="http://schemas.microsoft.com/office/word/2024/wordml/sdtformatlock" xmlns:w16se="http://schemas.microsoft.com/office/word/2015/wordml/symex" mc:Ignorable="w14 w15 w16se w16cid w16 w16cex w16sdtdh w16sdtfl w16du">
   <w:docDefaults>
     <w:rPrDefault>
       <w:rPr>

</xml_diff>